<commit_message>
Version 2 de ExtractPDF
</commit_message>
<xml_diff>
--- a/Axeso.docx
+++ b/Axeso.docx
@@ -1416,7 +1416,6 @@
           <w:p>
             <w:pPr>
               <w:spacing w:before="5"/>
-              <w:jc w:val="both"/>
               <w:rPr>
                 <w:rFonts w:ascii="Arial" w:hAnsi="Arial"/>
                 <w:iCs/>
@@ -2345,7 +2344,31 @@
                 <w:sz w:val="18"/>
                 <w:szCs w:val="18"/>
               </w:rPr>
-              <w:t>71.40</w:t>
+              <w:t>{{</w:t>
+            </w:r>
+            <w:proofErr w:type="spellStart"/>
+            <w:r>
+              <w:rPr>
+                <w:rFonts w:ascii="Arial" w:hAnsi="Arial"/>
+                <w:iCs/>
+                <w:spacing w:val="-2"/>
+                <w:w w:val="105"/>
+                <w:sz w:val="18"/>
+                <w:szCs w:val="18"/>
+              </w:rPr>
+              <w:t>mtocuota</w:t>
+            </w:r>
+            <w:proofErr w:type="spellEnd"/>
+            <w:r>
+              <w:rPr>
+                <w:rFonts w:ascii="Arial" w:hAnsi="Arial"/>
+                <w:iCs/>
+                <w:spacing w:val="-2"/>
+                <w:w w:val="105"/>
+                <w:sz w:val="18"/>
+                <w:szCs w:val="18"/>
+              </w:rPr>
+              <w:t>}}</w:t>
             </w:r>
           </w:p>
         </w:tc>
@@ -4111,7 +4134,7 @@
                 <w:sz w:val="18"/>
                 <w:szCs w:val="18"/>
               </w:rPr>
-              <w:t>80.10</w:t>
+              <w:t>{{cargo}}</w:t>
             </w:r>
           </w:p>
         </w:tc>
@@ -4838,7 +4861,48 @@
                 <w:sz w:val="18"/>
                 <w:szCs w:val="18"/>
               </w:rPr>
-              <w:t>642.60</w:t>
+              <w:t>{{</w:t>
+            </w:r>
+            <w:proofErr w:type="spellStart"/>
+            <w:r>
+              <w:rPr>
+                <w:rFonts w:ascii="Arial" w:hAnsi="Arial"/>
+                <w:b/>
+                <w:bCs/>
+                <w:iCs/>
+                <w:spacing w:val="-2"/>
+                <w:w w:val="105"/>
+                <w:sz w:val="18"/>
+                <w:szCs w:val="18"/>
+              </w:rPr>
+              <w:t>totalpag</w:t>
+            </w:r>
+            <w:proofErr w:type="spellEnd"/>
+            <w:r>
+              <w:rPr>
+                <w:rFonts w:ascii="Arial" w:hAnsi="Arial"/>
+                <w:b/>
+                <w:bCs/>
+                <w:iCs/>
+                <w:spacing w:val="-2"/>
+                <w:w w:val="105"/>
+                <w:sz w:val="18"/>
+                <w:szCs w:val="18"/>
+              </w:rPr>
+              <w:t>}</w:t>
+            </w:r>
+            <w:r>
+              <w:rPr>
+                <w:rFonts w:ascii="Arial" w:hAnsi="Arial"/>
+                <w:b/>
+                <w:bCs/>
+                <w:iCs/>
+                <w:spacing w:val="-2"/>
+                <w:w w:val="105"/>
+                <w:sz w:val="18"/>
+                <w:szCs w:val="18"/>
+              </w:rPr>
+              <w:t>}</w:t>
             </w:r>
           </w:p>
         </w:tc>
@@ -5567,6 +5631,10 @@
         <w:pStyle w:val="Textoindependiente"/>
         <w:spacing w:before="46"/>
         <w:ind w:left="179" w:right="3183"/>
+        <w:jc w:val="both"/>
+        <w:rPr>
+          <w:spacing w:val="40"/>
+        </w:rPr>
       </w:pPr>
       <w:r>
         <w:t xml:space="preserve">Precio de Venta Total – costo total de las primas financiadas incluyendo el pronto de </w:t>
@@ -5602,17 +5670,35 @@
           <w:b/>
           <w:bCs/>
         </w:rPr>
-        <w:t>830.10</w:t>
+        <w:t>{{</w:t>
+      </w:r>
+      <w:proofErr w:type="spellStart"/>
+      <w:r>
+        <w:rPr>
+          <w:b/>
+          <w:bCs/>
+        </w:rPr>
+        <w:t>mtoventa</w:t>
+      </w:r>
+      <w:proofErr w:type="spellEnd"/>
+      <w:r>
+        <w:rPr>
+          <w:b/>
+          <w:bCs/>
+        </w:rPr>
+        <w:t>}}</w:t>
       </w:r>
       <w:r>
         <w:t>.</w:t>
       </w:r>
-      <w:r>
-        <w:rPr>
-          <w:spacing w:val="40"/>
-        </w:rPr>
-        <w:t xml:space="preserve"> </w:t>
-      </w:r>
+    </w:p>
+    <w:p>
+      <w:pPr>
+        <w:pStyle w:val="Textoindependiente"/>
+        <w:spacing w:before="46"/>
+        <w:ind w:left="179" w:right="3183"/>
+        <w:jc w:val="both"/>
+      </w:pPr>
       <w:r>
         <w:t>CARGOS</w:t>
       </w:r>
@@ -16304,16 +16390,7 @@
                                   <w:sz w:val="18"/>
                                   <w:szCs w:val="18"/>
                                 </w:rPr>
-                                <w:t>{{</w:t>
-                              </w:r>
-                              <w:r>
-                                <w:rPr>
-                                  <w:rFonts w:ascii="Arial"/>
-                                  <w:b/>
-                                  <w:sz w:val="18"/>
-                                  <w:szCs w:val="18"/>
-                                </w:rPr>
-                                <w:t>fechapago1}}</w:t>
+                                <w:t>{{fechapago1}}</w:t>
                               </w:r>
                             </w:p>
                           </w:txbxContent>
@@ -16834,10 +16911,6 @@
                 <v:shape id="Graphic 33" o:spid="_x0000_s1033" style="position:absolute;left:95;top:95;width:65532;height:39865;visibility:visible;mso-wrap-style:square;v-text-anchor:top" coordsize="6553200,3986529" o:gfxdata="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" path="m,3986022r6553200,l6553200,,,,,3986022xe" filled="f" strokeweight="1.5pt">
                   <v:path arrowok="t"/>
                 </v:shape>
-                <v:shapetype id="_x0000_t202" coordsize="21600,21600" o:spt="202" path="m,l,21600r21600,l21600,xe">
-                  <v:stroke joinstyle="miter"/>
-                  <v:path gradientshapeok="t" o:connecttype="rect"/>
-                </v:shapetype>
                 <v:shape id="Textbox 34" o:spid="_x0000_s1034" type="#_x0000_t202" style="position:absolute;left:904;top:629;width:64033;height:20726;visibility:visible;mso-wrap-style:square;v-text-anchor:top" o:gfxdata="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" filled="f" stroked="f">
                   <v:textbox inset="0,0,0,0">
                     <w:txbxContent>
@@ -18173,16 +18246,7 @@
                             <w:sz w:val="18"/>
                             <w:szCs w:val="18"/>
                           </w:rPr>
-                          <w:t>{{</w:t>
-                        </w:r>
-                        <w:r>
-                          <w:rPr>
-                            <w:rFonts w:ascii="Arial"/>
-                            <w:b/>
-                            <w:sz w:val="18"/>
-                            <w:szCs w:val="18"/>
-                          </w:rPr>
-                          <w:t>fechapago1}}</w:t>
+                          <w:t>{{fechapago1}}</w:t>
                         </w:r>
                       </w:p>
                     </w:txbxContent>

</xml_diff>